<commit_message>
Pridany dalsi hotely od Alexandrie.
</commit_message>
<xml_diff>
--- a/Dovolená pro rodiče.docx
+++ b/Dovolená pro rodiče.docx
@@ -510,10 +510,16 @@
         <w:t>Alexandria</w:t>
       </w:r>
     </w:p>
-    <w:p>
-      <w:pPr>
-        <w:pStyle w:val="Odstavecseseznamem"/>
-      </w:pPr>
+    <w:p/>
+    <w:p>
+      <w:pPr>
+        <w:pStyle w:val="Nadpis3"/>
+      </w:pPr>
+      <w:proofErr w:type="spellStart"/>
+      <w:r>
+        <w:t>Primorsko</w:t>
+      </w:r>
+      <w:proofErr w:type="spellEnd"/>
     </w:p>
     <w:p>
       <w:pPr>
@@ -527,6 +533,7 @@
         <w:r>
           <w:rPr>
             <w:rStyle w:val="Hypertextovodkaz"/>
+            <w:highlight w:val="green"/>
           </w:rPr>
           <w:t>https://www.alexandria.cz/hotel/4782-belvedere-alexandria-club</w:t>
         </w:r>
@@ -537,6 +544,163 @@
         </w:rPr>
         <w:t xml:space="preserve"> </w:t>
       </w:r>
+      <w:r>
+        <w:rPr>
+          <w:noProof/>
+          <w:lang w:eastAsia="cs-CZ"/>
+        </w:rPr>
+        <w:drawing>
+          <wp:anchor distT="0" distB="0" distL="114300" distR="114300" simplePos="0" relativeHeight="251660288" behindDoc="0" locked="0" layoutInCell="1" allowOverlap="1" wp14:anchorId="5848392E" wp14:editId="65C681B6">
+            <wp:simplePos x="0" y="0"/>
+            <wp:positionH relativeFrom="column">
+              <wp:posOffset>4815205</wp:posOffset>
+            </wp:positionH>
+            <wp:positionV relativeFrom="paragraph">
+              <wp:posOffset>-2540</wp:posOffset>
+            </wp:positionV>
+            <wp:extent cx="790575" cy="790575"/>
+            <wp:effectExtent l="0" t="0" r="9525" b="9525"/>
+            <wp:wrapSquare wrapText="bothSides"/>
+            <wp:docPr id="2" name="Obrázek 2" descr="Výsledek obrázku pro clipart OK"/>
+            <wp:cNvGraphicFramePr>
+              <a:graphicFrameLocks xmlns:a="http://schemas.openxmlformats.org/drawingml/2006/main" noChangeAspect="1"/>
+            </wp:cNvGraphicFramePr>
+            <a:graphic xmlns:a="http://schemas.openxmlformats.org/drawingml/2006/main">
+              <a:graphicData uri="http://schemas.openxmlformats.org/drawingml/2006/picture">
+                <pic:pic xmlns:pic="http://schemas.openxmlformats.org/drawingml/2006/picture">
+                  <pic:nvPicPr>
+                    <pic:cNvPr id="0" name="Picture 1" descr="Výsledek obrázku pro clipart OK"/>
+                    <pic:cNvPicPr>
+                      <a:picLocks noChangeAspect="1" noChangeArrowheads="1"/>
+                    </pic:cNvPicPr>
+                  </pic:nvPicPr>
+                  <pic:blipFill>
+                    <a:blip r:embed="rId8" cstate="print">
+                      <a:extLst>
+                        <a:ext uri="{28A0092B-C50C-407E-A947-70E740481C1C}">
+                          <a14:useLocalDpi xmlns:a14="http://schemas.microsoft.com/office/drawing/2010/main" val="0"/>
+                        </a:ext>
+                      </a:extLst>
+                    </a:blip>
+                    <a:srcRect/>
+                    <a:stretch>
+                      <a:fillRect/>
+                    </a:stretch>
+                  </pic:blipFill>
+                  <pic:spPr bwMode="auto">
+                    <a:xfrm>
+                      <a:off x="0" y="0"/>
+                      <a:ext cx="790575" cy="790575"/>
+                    </a:xfrm>
+                    <a:prstGeom prst="rect">
+                      <a:avLst/>
+                    </a:prstGeom>
+                    <a:noFill/>
+                    <a:ln>
+                      <a:noFill/>
+                    </a:ln>
+                  </pic:spPr>
+                </pic:pic>
+              </a:graphicData>
+            </a:graphic>
+            <wp14:sizeRelH relativeFrom="page">
+              <wp14:pctWidth>0</wp14:pctWidth>
+            </wp14:sizeRelH>
+            <wp14:sizeRelV relativeFrom="page">
+              <wp14:pctHeight>0</wp14:pctHeight>
+            </wp14:sizeRelV>
+          </wp:anchor>
+        </w:drawing>
+      </w:r>
+    </w:p>
+    <w:p>
+      <w:pPr>
+        <w:spacing w:after="0" w:line="240" w:lineRule="auto"/>
+        <w:rPr>
+          <w:color w:val="00B050"/>
+        </w:rPr>
+      </w:pPr>
+      <w:r>
+        <w:rPr>
+          <w:b/>
+          <w:color w:val="00B050"/>
+        </w:rPr>
+        <w:t>+</w:t>
+      </w:r>
+      <w:r>
+        <w:rPr>
+          <w:color w:val="00B050"/>
+        </w:rPr>
+        <w:t xml:space="preserve"> „domovská“ základna Alexandrie v</w:t>
+      </w:r>
+      <w:r>
+        <w:rPr>
+          <w:color w:val="00B050"/>
+        </w:rPr>
+        <w:t> </w:t>
+      </w:r>
+      <w:proofErr w:type="spellStart"/>
+      <w:r>
+        <w:rPr>
+          <w:color w:val="00B050"/>
+        </w:rPr>
+        <w:t>Primorsku</w:t>
+      </w:r>
+      <w:proofErr w:type="spellEnd"/>
+      <w:r>
+        <w:rPr>
+          <w:color w:val="00B050"/>
+        </w:rPr>
+        <w:t>, nově postavený hotel</w:t>
+      </w:r>
+      <w:r>
+        <w:rPr>
+          <w:color w:val="00B050"/>
+        </w:rPr>
+        <w:t xml:space="preserve"> </w:t>
+      </w:r>
+    </w:p>
+    <w:p>
+      <w:pPr>
+        <w:spacing w:after="0" w:line="240" w:lineRule="auto"/>
+        <w:rPr>
+          <w:color w:val="00B050"/>
+        </w:rPr>
+      </w:pPr>
+      <w:r>
+        <w:rPr>
+          <w:b/>
+          <w:color w:val="00B050"/>
+        </w:rPr>
+        <w:t>+</w:t>
+      </w:r>
+      <w:r>
+        <w:rPr>
+          <w:color w:val="00B050"/>
+        </w:rPr>
+        <w:t xml:space="preserve"> slunečníky a lehátka na pláži v ceně pobytu</w:t>
+      </w:r>
+    </w:p>
+    <w:p>
+      <w:pPr>
+        <w:spacing w:after="0" w:line="240" w:lineRule="auto"/>
+        <w:rPr>
+          <w:color w:val="00B050"/>
+        </w:rPr>
+      </w:pPr>
+      <w:r>
+        <w:rPr>
+          <w:color w:val="00B050"/>
+        </w:rPr>
+        <w:t>+ blízkost centra</w:t>
+      </w:r>
+    </w:p>
+    <w:p>
+      <w:pPr>
+        <w:rPr>
+          <w:color w:val="00B050"/>
+        </w:rPr>
+      </w:pPr>
     </w:p>
     <w:p>
       <w:pPr>
@@ -546,9 +710,198 @@
           <w:rStyle w:val="Hypertextovodkaz"/>
         </w:rPr>
       </w:pPr>
-    </w:p>
-    <w:p>
-      <w:pPr>
+      <w:hyperlink r:id="rId13" w:history="1">
+        <w:r>
+          <w:rPr>
+            <w:rStyle w:val="Hypertextovodkaz"/>
+          </w:rPr>
+          <w:t>https://www.alexandria.cz/hotel/8384-zeravi-alexandria-club</w:t>
+        </w:r>
+      </w:hyperlink>
+      <w:r>
+        <w:rPr>
+          <w:rStyle w:val="Hypertextovodkaz"/>
+        </w:rPr>
+        <w:t xml:space="preserve"> </w:t>
+      </w:r>
+    </w:p>
+    <w:p>
+      <w:pPr>
+        <w:pStyle w:val="Odstavecseseznamem"/>
+        <w:ind w:left="0"/>
+        <w:rPr>
+          <w:rStyle w:val="Hypertextovodkaz"/>
+          <w:color w:val="auto"/>
+          <w:u w:val="none"/>
+        </w:rPr>
+      </w:pPr>
+      <w:r>
+        <w:rPr>
+          <w:rStyle w:val="Hypertextovodkaz"/>
+          <w:color w:val="auto"/>
+          <w:u w:val="none"/>
+        </w:rPr>
+        <w:t xml:space="preserve">Podobné výše uvedenému… </w:t>
+      </w:r>
+    </w:p>
+    <w:p>
+      <w:pPr>
+        <w:pStyle w:val="Odstavecseseznamem"/>
+        <w:ind w:left="0"/>
+        <w:rPr>
+          <w:rStyle w:val="Hypertextovodkaz"/>
+        </w:rPr>
+      </w:pPr>
+    </w:p>
+    <w:p>
+      <w:pPr>
+        <w:pStyle w:val="Odstavecseseznamem"/>
+        <w:ind w:left="0"/>
+        <w:rPr>
+          <w:rStyle w:val="Hypertextovodkaz"/>
+        </w:rPr>
+      </w:pPr>
+    </w:p>
+    <w:p>
+      <w:pPr>
+        <w:pStyle w:val="Nadpis3"/>
+        <w:rPr>
+          <w:lang w:val="en-GB"/>
+        </w:rPr>
+      </w:pPr>
+      <w:proofErr w:type="spellStart"/>
+      <w:r>
+        <w:rPr>
+          <w:lang w:val="en-GB"/>
+        </w:rPr>
+        <w:t>Zlaté</w:t>
+      </w:r>
+      <w:proofErr w:type="spellEnd"/>
+      <w:r>
+        <w:rPr>
+          <w:lang w:val="en-GB"/>
+        </w:rPr>
+        <w:t xml:space="preserve"> </w:t>
+      </w:r>
+      <w:proofErr w:type="spellStart"/>
+      <w:r>
+        <w:rPr>
+          <w:lang w:val="en-GB"/>
+        </w:rPr>
+        <w:t>písky</w:t>
+      </w:r>
+      <w:proofErr w:type="spellEnd"/>
+    </w:p>
+    <w:p>
+      <w:pPr>
+        <w:pStyle w:val="Odstavecseseznamem"/>
+        <w:ind w:left="0"/>
+        <w:rPr>
+          <w:rStyle w:val="Hypertextovodkaz"/>
+        </w:rPr>
+      </w:pPr>
+    </w:p>
+    <w:p>
+      <w:pPr>
+        <w:pStyle w:val="Odstavecseseznamem"/>
+        <w:ind w:left="0"/>
+        <w:rPr>
+          <w:lang w:val="en-GB"/>
+        </w:rPr>
+      </w:pPr>
+      <w:r>
+        <w:rPr>
+          <w:noProof/>
+          <w:highlight w:val="green"/>
+          <w:lang w:eastAsia="cs-CZ"/>
+        </w:rPr>
+        <w:drawing>
+          <wp:anchor distT="0" distB="0" distL="114300" distR="114300" simplePos="0" relativeHeight="251662336" behindDoc="0" locked="0" layoutInCell="1" allowOverlap="1" wp14:anchorId="54DCEB69" wp14:editId="3A400F22">
+            <wp:simplePos x="0" y="0"/>
+            <wp:positionH relativeFrom="column">
+              <wp:posOffset>4862830</wp:posOffset>
+            </wp:positionH>
+            <wp:positionV relativeFrom="paragraph">
+              <wp:posOffset>19685</wp:posOffset>
+            </wp:positionV>
+            <wp:extent cx="790575" cy="790575"/>
+            <wp:effectExtent l="0" t="0" r="9525" b="9525"/>
+            <wp:wrapSquare wrapText="bothSides"/>
+            <wp:docPr id="3" name="Obrázek 3" descr="Výsledek obrázku pro clipart OK"/>
+            <wp:cNvGraphicFramePr>
+              <a:graphicFrameLocks xmlns:a="http://schemas.openxmlformats.org/drawingml/2006/main" noChangeAspect="1"/>
+            </wp:cNvGraphicFramePr>
+            <a:graphic xmlns:a="http://schemas.openxmlformats.org/drawingml/2006/main">
+              <a:graphicData uri="http://schemas.openxmlformats.org/drawingml/2006/picture">
+                <pic:pic xmlns:pic="http://schemas.openxmlformats.org/drawingml/2006/picture">
+                  <pic:nvPicPr>
+                    <pic:cNvPr id="0" name="Picture 1" descr="Výsledek obrázku pro clipart OK"/>
+                    <pic:cNvPicPr>
+                      <a:picLocks noChangeAspect="1" noChangeArrowheads="1"/>
+                    </pic:cNvPicPr>
+                  </pic:nvPicPr>
+                  <pic:blipFill>
+                    <a:blip r:embed="rId8" cstate="print">
+                      <a:extLst>
+                        <a:ext uri="{28A0092B-C50C-407E-A947-70E740481C1C}">
+                          <a14:useLocalDpi xmlns:a14="http://schemas.microsoft.com/office/drawing/2010/main" val="0"/>
+                        </a:ext>
+                      </a:extLst>
+                    </a:blip>
+                    <a:srcRect/>
+                    <a:stretch>
+                      <a:fillRect/>
+                    </a:stretch>
+                  </pic:blipFill>
+                  <pic:spPr bwMode="auto">
+                    <a:xfrm>
+                      <a:off x="0" y="0"/>
+                      <a:ext cx="790575" cy="790575"/>
+                    </a:xfrm>
+                    <a:prstGeom prst="rect">
+                      <a:avLst/>
+                    </a:prstGeom>
+                    <a:noFill/>
+                    <a:ln>
+                      <a:noFill/>
+                    </a:ln>
+                  </pic:spPr>
+                </pic:pic>
+              </a:graphicData>
+            </a:graphic>
+            <wp14:sizeRelH relativeFrom="page">
+              <wp14:pctWidth>0</wp14:pctWidth>
+            </wp14:sizeRelH>
+            <wp14:sizeRelV relativeFrom="page">
+              <wp14:pctHeight>0</wp14:pctHeight>
+            </wp14:sizeRelV>
+          </wp:anchor>
+        </w:drawing>
+      </w:r>
+      <w:hyperlink r:id="rId14" w:history="1">
+        <w:r>
+          <w:rPr>
+            <w:rStyle w:val="Hypertextovodkaz"/>
+            <w:highlight w:val="green"/>
+            <w:lang w:val="en-GB"/>
+          </w:rPr>
+          <w:t>https://www.alexandria.cz/hotel/210-berlin-golden-beach-hotel</w:t>
+        </w:r>
+      </w:hyperlink>
+    </w:p>
+    <w:p>
+      <w:pPr>
+        <w:pStyle w:val="Odstavecseseznamem"/>
+        <w:ind w:left="0"/>
+        <w:rPr>
+          <w:lang w:val="en-GB"/>
+        </w:rPr>
+      </w:pPr>
+    </w:p>
+    <w:p>
+      <w:pPr>
+        <w:pStyle w:val="Odstavecseseznamem"/>
+        <w:ind w:left="0"/>
         <w:rPr>
           <w:color w:val="00B050"/>
         </w:rPr>
@@ -564,31 +917,69 @@
         <w:rPr>
           <w:color w:val="00B050"/>
         </w:rPr>
-        <w:t xml:space="preserve"> „domovská“ základna Alexandrie v</w:t>
-      </w:r>
-      <w:r>
-        <w:rPr>
-          <w:color w:val="00B050"/>
-        </w:rPr>
-        <w:t> </w:t>
+        <w:t xml:space="preserve"> </w:t>
+      </w:r>
+      <w:r>
+        <w:rPr>
+          <w:color w:val="00B050"/>
+        </w:rPr>
+        <w:t>slunečníky a lehátka na pláži v ceně pobytu</w:t>
+      </w:r>
+    </w:p>
+    <w:p>
+      <w:pPr>
+        <w:pStyle w:val="Odstavecseseznamem"/>
+        <w:ind w:left="0"/>
+        <w:rPr>
+          <w:color w:val="00B050"/>
+        </w:rPr>
+      </w:pPr>
+      <w:r>
+        <w:rPr>
+          <w:b/>
+          <w:color w:val="00B050"/>
+        </w:rPr>
+        <w:t>+</w:t>
+      </w:r>
+      <w:r>
+        <w:rPr>
+          <w:color w:val="00B050"/>
+        </w:rPr>
+        <w:t xml:space="preserve"> Gold </w:t>
       </w:r>
       <w:proofErr w:type="spellStart"/>
       <w:r>
         <w:rPr>
           <w:color w:val="00B050"/>
         </w:rPr>
-        <w:t>Primorsku</w:t>
+        <w:t>All</w:t>
       </w:r>
       <w:proofErr w:type="spellEnd"/>
       <w:r>
         <w:rPr>
           <w:color w:val="00B050"/>
         </w:rPr>
-        <w:t>, nově postavený hotel</w:t>
-      </w:r>
-    </w:p>
-    <w:p>
-      <w:pPr>
+        <w:t xml:space="preserve"> </w:t>
+      </w:r>
+      <w:proofErr w:type="spellStart"/>
+      <w:r>
+        <w:rPr>
+          <w:color w:val="00B050"/>
+        </w:rPr>
+        <w:t>inclusive</w:t>
+      </w:r>
+      <w:proofErr w:type="spellEnd"/>
+      <w:r>
+        <w:rPr>
+          <w:color w:val="00B050"/>
+        </w:rPr>
+        <w:t xml:space="preserve"> (nápoje po 24 hodin denně)</w:t>
+      </w:r>
+    </w:p>
+    <w:p>
+      <w:pPr>
+        <w:pStyle w:val="Odstavecseseznamem"/>
+        <w:ind w:left="0"/>
         <w:rPr>
           <w:color w:val="00B050"/>
         </w:rPr>
@@ -604,20 +995,7 @@
         <w:rPr>
           <w:color w:val="00B050"/>
         </w:rPr>
-        <w:t xml:space="preserve"> slunečníky a lehátka na pláži v ceně pobytu</w:t>
-      </w:r>
-    </w:p>
-    <w:p>
-      <w:pPr>
-        <w:rPr>
-          <w:color w:val="00B050"/>
-        </w:rPr>
-      </w:pPr>
-      <w:r>
-        <w:rPr>
-          <w:color w:val="00B050"/>
-        </w:rPr>
-        <w:t>+ blízkost centra</w:t>
+        <w:t xml:space="preserve"> Hned u pláže</w:t>
       </w:r>
     </w:p>
     <w:p>
@@ -625,26 +1003,827 @@
         <w:pStyle w:val="Odstavecseseznamem"/>
         <w:ind w:left="0"/>
         <w:rPr>
+          <w:color w:val="00B050"/>
+        </w:rPr>
+      </w:pPr>
+      <w:r>
+        <w:rPr>
+          <w:color w:val="FF0000"/>
+        </w:rPr>
+        <w:t xml:space="preserve"> </w:t>
+      </w:r>
+      <w:r>
+        <w:rPr>
+          <w:b/>
+          <w:color w:val="FF0000"/>
+        </w:rPr>
+        <w:t xml:space="preserve">– </w:t>
+      </w:r>
+      <w:r>
+        <w:rPr>
+          <w:color w:val="FF0000"/>
+        </w:rPr>
+        <w:t xml:space="preserve">Stížnosti na </w:t>
+      </w:r>
+      <w:r>
+        <w:rPr>
+          <w:color w:val="FF0000"/>
+        </w:rPr>
+        <w:t>chování dětí</w:t>
+      </w:r>
+      <w:r>
+        <w:rPr>
+          <w:color w:val="FF0000"/>
+        </w:rPr>
+        <w:t xml:space="preserve"> (přes prázdniny!!)</w:t>
+      </w:r>
+    </w:p>
+    <w:p>
+      <w:pPr>
+        <w:pStyle w:val="Odstavecseseznamem"/>
+        <w:ind w:left="0"/>
+        <w:rPr>
+          <w:color w:val="FF0000"/>
+        </w:rPr>
+      </w:pPr>
+      <w:r>
+        <w:rPr>
+          <w:color w:val="FF0000"/>
+        </w:rPr>
+        <w:t xml:space="preserve"> – Dle recenzí </w:t>
+      </w:r>
+      <w:r>
+        <w:rPr>
+          <w:color w:val="FF0000"/>
+          <w:u w:val="single"/>
+        </w:rPr>
+        <w:t>některé</w:t>
+      </w:r>
+      <w:r>
+        <w:rPr>
+          <w:color w:val="FF0000"/>
+        </w:rPr>
+        <w:t xml:space="preserve"> pokoje zanedbané</w:t>
+      </w:r>
+    </w:p>
+    <w:p>
+      <w:pPr>
+        <w:pStyle w:val="Odstavecseseznamem"/>
+        <w:ind w:left="0"/>
+        <w:rPr>
+          <w:color w:val="FF0000"/>
+        </w:rPr>
+      </w:pPr>
+    </w:p>
+    <w:p>
+      <w:pPr>
+        <w:pStyle w:val="Nadpis3"/>
+      </w:pPr>
+      <w:r>
+        <w:t>Slunečné pobřeží</w:t>
+      </w:r>
+    </w:p>
+    <w:p/>
+    <w:p>
+      <w:pPr>
+        <w:rPr>
           <w:rStyle w:val="Hypertextovodkaz"/>
-        </w:rPr>
-      </w:pPr>
-      <w:r>
+          <w:lang w:val="en-GB"/>
+        </w:rPr>
+      </w:pPr>
+      <w:r>
+        <w:rPr>
+          <w:noProof/>
+          <w:highlight w:val="green"/>
+          <w:lang w:eastAsia="cs-CZ"/>
+        </w:rPr>
+        <w:drawing>
+          <wp:anchor distT="0" distB="0" distL="114300" distR="114300" simplePos="0" relativeHeight="251664384" behindDoc="0" locked="0" layoutInCell="1" allowOverlap="1" wp14:anchorId="53EC4E93" wp14:editId="2B8F3B4A">
+            <wp:simplePos x="0" y="0"/>
+            <wp:positionH relativeFrom="column">
+              <wp:posOffset>4815205</wp:posOffset>
+            </wp:positionH>
+            <wp:positionV relativeFrom="paragraph">
+              <wp:posOffset>98425</wp:posOffset>
+            </wp:positionV>
+            <wp:extent cx="790575" cy="790575"/>
+            <wp:effectExtent l="0" t="0" r="9525" b="9525"/>
+            <wp:wrapSquare wrapText="bothSides"/>
+            <wp:docPr id="4" name="Obrázek 4" descr="Výsledek obrázku pro clipart OK"/>
+            <wp:cNvGraphicFramePr>
+              <a:graphicFrameLocks xmlns:a="http://schemas.openxmlformats.org/drawingml/2006/main" noChangeAspect="1"/>
+            </wp:cNvGraphicFramePr>
+            <a:graphic xmlns:a="http://schemas.openxmlformats.org/drawingml/2006/main">
+              <a:graphicData uri="http://schemas.openxmlformats.org/drawingml/2006/picture">
+                <pic:pic xmlns:pic="http://schemas.openxmlformats.org/drawingml/2006/picture">
+                  <pic:nvPicPr>
+                    <pic:cNvPr id="0" name="Picture 1" descr="Výsledek obrázku pro clipart OK"/>
+                    <pic:cNvPicPr>
+                      <a:picLocks noChangeAspect="1" noChangeArrowheads="1"/>
+                    </pic:cNvPicPr>
+                  </pic:nvPicPr>
+                  <pic:blipFill>
+                    <a:blip r:embed="rId8" cstate="print">
+                      <a:extLst>
+                        <a:ext uri="{28A0092B-C50C-407E-A947-70E740481C1C}">
+                          <a14:useLocalDpi xmlns:a14="http://schemas.microsoft.com/office/drawing/2010/main" val="0"/>
+                        </a:ext>
+                      </a:extLst>
+                    </a:blip>
+                    <a:srcRect/>
+                    <a:stretch>
+                      <a:fillRect/>
+                    </a:stretch>
+                  </pic:blipFill>
+                  <pic:spPr bwMode="auto">
+                    <a:xfrm>
+                      <a:off x="0" y="0"/>
+                      <a:ext cx="790575" cy="790575"/>
+                    </a:xfrm>
+                    <a:prstGeom prst="rect">
+                      <a:avLst/>
+                    </a:prstGeom>
+                    <a:noFill/>
+                    <a:ln>
+                      <a:noFill/>
+                    </a:ln>
+                  </pic:spPr>
+                </pic:pic>
+              </a:graphicData>
+            </a:graphic>
+            <wp14:sizeRelH relativeFrom="page">
+              <wp14:pctWidth>0</wp14:pctWidth>
+            </wp14:sizeRelH>
+            <wp14:sizeRelV relativeFrom="page">
+              <wp14:pctHeight>0</wp14:pctHeight>
+            </wp14:sizeRelV>
+          </wp:anchor>
+        </w:drawing>
+      </w:r>
+      <w:hyperlink r:id="rId15" w:history="1">
+        <w:r>
+          <w:rPr>
+            <w:rStyle w:val="Hypertextovodkaz"/>
+            <w:highlight w:val="green"/>
+            <w:lang w:val="en-GB"/>
+          </w:rPr>
+          <w:t>https://www.alexandria.cz/hotel/2587-evrika-beach-club-hotel</w:t>
+        </w:r>
+      </w:hyperlink>
+    </w:p>
+    <w:p>
+      <w:pPr>
+        <w:pStyle w:val="Odstavecseseznamem"/>
+        <w:ind w:left="0"/>
+        <w:rPr>
+          <w:color w:val="00B050"/>
+        </w:rPr>
+      </w:pPr>
+      <w:r>
+        <w:rPr>
+          <w:b/>
+          <w:color w:val="00B050"/>
+        </w:rPr>
+        <w:t>+</w:t>
+      </w:r>
+      <w:r>
+        <w:rPr>
+          <w:color w:val="00B050"/>
+        </w:rPr>
+        <w:t xml:space="preserve"> </w:t>
+      </w:r>
+      <w:r>
+        <w:rPr>
+          <w:color w:val="00B050"/>
+        </w:rPr>
+        <w:t>slunečníky a lehátka na pláži v ceně pobytu</w:t>
+      </w:r>
+    </w:p>
+    <w:p>
+      <w:pPr>
+        <w:pStyle w:val="Odstavecseseznamem"/>
+        <w:ind w:left="0"/>
+        <w:rPr>
+          <w:color w:val="00B050"/>
+        </w:rPr>
+      </w:pPr>
+      <w:r>
+        <w:rPr>
+          <w:b/>
+          <w:color w:val="00B050"/>
+        </w:rPr>
+        <w:t>+</w:t>
+      </w:r>
+      <w:r>
+        <w:rPr>
+          <w:color w:val="00B050"/>
+        </w:rPr>
+        <w:t xml:space="preserve"> Hned u pláže</w:t>
+      </w:r>
+    </w:p>
+    <w:p>
+      <w:pPr>
         <w:rPr>
           <w:rStyle w:val="Hypertextovodkaz"/>
-        </w:rPr>
-        <w:t>https://www.alexandria.cz/hotel/8384-zeravi-alexandria-club</w:t>
-      </w:r>
+          <w:lang w:val="en-GB"/>
+        </w:rPr>
+      </w:pPr>
     </w:p>
     <w:p>
       <w:pPr>
         <w:pStyle w:val="Odstavecseseznamem"/>
         <w:ind w:left="0"/>
         <w:rPr>
+          <w:rStyle w:val="Hypertextovodkaz"/>
           <w:lang w:val="en-GB"/>
         </w:rPr>
       </w:pPr>
+      <w:hyperlink r:id="rId16" w:history="1">
+        <w:r>
+          <w:rPr>
+            <w:rStyle w:val="Hypertextovodkaz"/>
+            <w:lang w:val="en-GB"/>
+          </w:rPr>
+          <w:t>https://www.alexandria.cz/hotel/8990-grenada-alexandria-club</w:t>
+        </w:r>
+      </w:hyperlink>
+    </w:p>
+    <w:p>
+      <w:pPr>
+        <w:pStyle w:val="Nadpis3"/>
+      </w:pPr>
+      <w:proofErr w:type="spellStart"/>
+      <w:r>
+        <w:lastRenderedPageBreak/>
+        <w:t>Nesebr</w:t>
+      </w:r>
+      <w:proofErr w:type="spellEnd"/>
+    </w:p>
+    <w:p>
+      <w:pPr>
+        <w:pStyle w:val="Odstavecseseznamem"/>
+        <w:ind w:left="0"/>
+        <w:rPr>
+          <w:rStyle w:val="Hypertextovodkaz"/>
+        </w:rPr>
+      </w:pPr>
+    </w:p>
+    <w:p>
+      <w:pPr>
+        <w:pStyle w:val="Odstavecseseznamem"/>
+        <w:ind w:left="0"/>
+        <w:rPr>
+          <w:rStyle w:val="Hypertextovodkaz"/>
+        </w:rPr>
+      </w:pPr>
+      <w:r>
+        <w:rPr>
+          <w:noProof/>
+          <w:highlight w:val="green"/>
+          <w:lang w:eastAsia="cs-CZ"/>
+        </w:rPr>
+        <w:drawing>
+          <wp:anchor distT="0" distB="0" distL="114300" distR="114300" simplePos="0" relativeHeight="251666432" behindDoc="0" locked="0" layoutInCell="1" allowOverlap="1" wp14:anchorId="16AD996A" wp14:editId="1CE3278A">
+            <wp:simplePos x="0" y="0"/>
+            <wp:positionH relativeFrom="column">
+              <wp:posOffset>4691380</wp:posOffset>
+            </wp:positionH>
+            <wp:positionV relativeFrom="paragraph">
+              <wp:posOffset>107950</wp:posOffset>
+            </wp:positionV>
+            <wp:extent cx="790575" cy="790575"/>
+            <wp:effectExtent l="0" t="0" r="9525" b="9525"/>
+            <wp:wrapSquare wrapText="bothSides"/>
+            <wp:docPr id="5" name="Obrázek 5" descr="Výsledek obrázku pro clipart OK"/>
+            <wp:cNvGraphicFramePr>
+              <a:graphicFrameLocks xmlns:a="http://schemas.openxmlformats.org/drawingml/2006/main" noChangeAspect="1"/>
+            </wp:cNvGraphicFramePr>
+            <a:graphic xmlns:a="http://schemas.openxmlformats.org/drawingml/2006/main">
+              <a:graphicData uri="http://schemas.openxmlformats.org/drawingml/2006/picture">
+                <pic:pic xmlns:pic="http://schemas.openxmlformats.org/drawingml/2006/picture">
+                  <pic:nvPicPr>
+                    <pic:cNvPr id="0" name="Picture 1" descr="Výsledek obrázku pro clipart OK"/>
+                    <pic:cNvPicPr>
+                      <a:picLocks noChangeAspect="1" noChangeArrowheads="1"/>
+                    </pic:cNvPicPr>
+                  </pic:nvPicPr>
+                  <pic:blipFill>
+                    <a:blip r:embed="rId8" cstate="print">
+                      <a:extLst>
+                        <a:ext uri="{28A0092B-C50C-407E-A947-70E740481C1C}">
+                          <a14:useLocalDpi xmlns:a14="http://schemas.microsoft.com/office/drawing/2010/main" val="0"/>
+                        </a:ext>
+                      </a:extLst>
+                    </a:blip>
+                    <a:srcRect/>
+                    <a:stretch>
+                      <a:fillRect/>
+                    </a:stretch>
+                  </pic:blipFill>
+                  <pic:spPr bwMode="auto">
+                    <a:xfrm>
+                      <a:off x="0" y="0"/>
+                      <a:ext cx="790575" cy="790575"/>
+                    </a:xfrm>
+                    <a:prstGeom prst="rect">
+                      <a:avLst/>
+                    </a:prstGeom>
+                    <a:noFill/>
+                    <a:ln>
+                      <a:noFill/>
+                    </a:ln>
+                  </pic:spPr>
+                </pic:pic>
+              </a:graphicData>
+            </a:graphic>
+            <wp14:sizeRelH relativeFrom="page">
+              <wp14:pctWidth>0</wp14:pctWidth>
+            </wp14:sizeRelH>
+            <wp14:sizeRelV relativeFrom="page">
+              <wp14:pctHeight>0</wp14:pctHeight>
+            </wp14:sizeRelV>
+          </wp:anchor>
+        </w:drawing>
+      </w:r>
+      <w:hyperlink r:id="rId17" w:history="1">
+        <w:r>
+          <w:rPr>
+            <w:rStyle w:val="Hypertextovodkaz"/>
+          </w:rPr>
+          <w:t>https://www.alexandria.cz/hotel/7591-mpm-arsena</w:t>
+        </w:r>
+      </w:hyperlink>
+    </w:p>
+    <w:p>
+      <w:pPr>
+        <w:pStyle w:val="Odstavecseseznamem"/>
+        <w:ind w:left="0"/>
+        <w:rPr>
+          <w:rStyle w:val="Hypertextovodkaz"/>
+        </w:rPr>
+      </w:pPr>
+    </w:p>
+    <w:p>
+      <w:pPr>
+        <w:pStyle w:val="Odstavecseseznamem"/>
+        <w:ind w:left="0"/>
+        <w:rPr>
+          <w:color w:val="00B050"/>
+        </w:rPr>
+      </w:pPr>
+      <w:r>
+        <w:rPr>
+          <w:color w:val="00B050"/>
+        </w:rPr>
+        <w:t>+</w:t>
+      </w:r>
+      <w:r>
+        <w:rPr>
+          <w:color w:val="00B050"/>
+        </w:rPr>
+        <w:t xml:space="preserve"> </w:t>
+      </w:r>
+      <w:r>
+        <w:rPr>
+          <w:color w:val="00B050"/>
+        </w:rPr>
+        <w:t>slunečníky a lehátka na pláži v ceně pobytu</w:t>
+      </w:r>
+    </w:p>
+    <w:p>
+      <w:pPr>
+        <w:pStyle w:val="Odstavecseseznamem"/>
+        <w:ind w:left="0"/>
+        <w:rPr>
+          <w:color w:val="00B050"/>
+        </w:rPr>
+      </w:pPr>
+      <w:r>
+        <w:rPr>
+          <w:b/>
+          <w:color w:val="00B050"/>
+        </w:rPr>
+        <w:t>+</w:t>
+      </w:r>
+      <w:r>
+        <w:rPr>
+          <w:color w:val="00B050"/>
+        </w:rPr>
+        <w:t xml:space="preserve"> blízkost starobylého městečka </w:t>
+      </w:r>
+      <w:proofErr w:type="spellStart"/>
+      <w:r>
+        <w:rPr>
+          <w:color w:val="00B050"/>
+        </w:rPr>
+        <w:t>Nesebr</w:t>
+      </w:r>
+      <w:proofErr w:type="spellEnd"/>
+      <w:r>
+        <w:rPr>
+          <w:color w:val="00B050"/>
+        </w:rPr>
+        <w:t xml:space="preserve">  (</w:t>
+      </w:r>
+      <w:proofErr w:type="spellStart"/>
+      <w:r>
+        <w:rPr>
+          <w:color w:val="00B050"/>
+        </w:rPr>
+        <w:t>Nessebar</w:t>
+      </w:r>
+      <w:proofErr w:type="spellEnd"/>
+      <w:r>
+        <w:rPr>
+          <w:color w:val="00B050"/>
+        </w:rPr>
+        <w:t>)</w:t>
+      </w:r>
+      <w:r>
+        <w:rPr>
+          <w:noProof/>
+          <w:highlight w:val="green"/>
+          <w:lang w:eastAsia="cs-CZ"/>
+        </w:rPr>
+        <w:t xml:space="preserve"> </w:t>
+      </w:r>
       <w:bookmarkStart w:id="0" w:name="_GoBack"/>
       <w:bookmarkEnd w:id="0"/>
+    </w:p>
+    <w:p>
+      <w:pPr>
+        <w:pStyle w:val="Odstavecseseznamem"/>
+        <w:ind w:left="0"/>
+        <w:rPr>
+          <w:color w:val="00B050"/>
+        </w:rPr>
+      </w:pPr>
+      <w:r>
+        <w:rPr>
+          <w:b/>
+          <w:color w:val="00B050"/>
+        </w:rPr>
+        <w:t>+</w:t>
+      </w:r>
+      <w:r>
+        <w:rPr>
+          <w:color w:val="00B050"/>
+        </w:rPr>
+        <w:t xml:space="preserve"> Ultra </w:t>
+      </w:r>
+      <w:proofErr w:type="spellStart"/>
+      <w:r>
+        <w:rPr>
+          <w:color w:val="00B050"/>
+        </w:rPr>
+        <w:t>All</w:t>
+      </w:r>
+      <w:proofErr w:type="spellEnd"/>
+      <w:r>
+        <w:rPr>
+          <w:color w:val="00B050"/>
+        </w:rPr>
+        <w:t xml:space="preserve"> inklusive</w:t>
+      </w:r>
+    </w:p>
+    <w:p>
+      <w:pPr>
+        <w:pStyle w:val="Odstavecseseznamem"/>
+        <w:ind w:left="0"/>
+        <w:rPr>
+          <w:color w:val="00B050"/>
+        </w:rPr>
+      </w:pPr>
+      <w:r>
+        <w:rPr>
+          <w:b/>
+          <w:color w:val="00B050"/>
+        </w:rPr>
+        <w:t>+</w:t>
+      </w:r>
+      <w:r>
+        <w:rPr>
+          <w:color w:val="00B050"/>
+        </w:rPr>
+        <w:t xml:space="preserve"> cca 100 m od pláže</w:t>
+      </w:r>
+    </w:p>
+    <w:p>
+      <w:pPr>
+        <w:pStyle w:val="Odstavecseseznamem"/>
+        <w:ind w:left="0"/>
+        <w:rPr>
+          <w:color w:val="FF0000"/>
+        </w:rPr>
+      </w:pPr>
+      <w:r>
+        <w:rPr>
+          <w:color w:val="FF0000"/>
+        </w:rPr>
+        <w:t xml:space="preserve">– vyšší cena (cca 17000 Kč/osoba v posledním červnovém týdnu) </w:t>
+      </w:r>
+    </w:p>
+    <w:p>
+      <w:pPr>
+        <w:pStyle w:val="Odstavecseseznamem"/>
+        <w:ind w:left="0"/>
+        <w:rPr>
+          <w:color w:val="FF0000"/>
+        </w:rPr>
+      </w:pPr>
+    </w:p>
+    <w:p>
+      <w:pPr>
+        <w:pStyle w:val="Odstavecseseznamem"/>
+        <w:ind w:left="0"/>
+        <w:rPr>
+          <w:color w:val="FF0000"/>
+        </w:rPr>
+      </w:pPr>
+    </w:p>
+    <w:p>
+      <w:pPr>
+        <w:pStyle w:val="Nadpis2"/>
+        <w:numPr>
+          <w:ilvl w:val="0"/>
+          <w:numId w:val="3"/>
+        </w:numPr>
+        <w:rPr>
+          <w:b/>
+          <w:color w:val="002060"/>
+        </w:rPr>
+      </w:pPr>
+      <w:proofErr w:type="spellStart"/>
+      <w:r>
+        <w:rPr>
+          <w:b/>
+          <w:color w:val="002060"/>
+        </w:rPr>
+        <w:t>Exim</w:t>
+      </w:r>
+      <w:proofErr w:type="spellEnd"/>
+      <w:r>
+        <w:rPr>
+          <w:b/>
+          <w:color w:val="002060"/>
+        </w:rPr>
+        <w:t xml:space="preserve"> </w:t>
+      </w:r>
+      <w:proofErr w:type="spellStart"/>
+      <w:r>
+        <w:rPr>
+          <w:b/>
+          <w:color w:val="002060"/>
+        </w:rPr>
+        <w:t>tours</w:t>
+      </w:r>
+      <w:proofErr w:type="spellEnd"/>
+    </w:p>
+    <w:p>
+      <w:pPr>
+        <w:pStyle w:val="Odstavecseseznamem"/>
+        <w:ind w:left="0"/>
+        <w:rPr>
+          <w:color w:val="FF0000"/>
+        </w:rPr>
+      </w:pPr>
+    </w:p>
+    <w:p>
+      <w:pPr>
+        <w:pStyle w:val="Odstavecseseznamem"/>
+        <w:ind w:left="0"/>
+        <w:rPr>
+          <w:rStyle w:val="Hypertextovodkaz"/>
+        </w:rPr>
+      </w:pPr>
+      <w:r>
+        <w:rPr>
+          <w:rStyle w:val="Hypertextovodkaz"/>
+        </w:rPr>
+        <w:t>https://www.eximtours.cz/bulharsko-burgas-sunset-resort-l19-14-6-2019-21-6-2019-260530075</w:t>
+      </w:r>
+    </w:p>
+    <w:p>
+      <w:pPr>
+        <w:pStyle w:val="Odstavecseseznamem"/>
+        <w:ind w:left="0"/>
+        <w:rPr>
+          <w:rStyle w:val="Hypertextovodkaz"/>
+        </w:rPr>
+      </w:pPr>
+      <w:r>
+        <w:rPr>
+          <w:noProof/>
+          <w:highlight w:val="green"/>
+          <w:lang w:eastAsia="cs-CZ"/>
+        </w:rPr>
+        <w:drawing>
+          <wp:anchor distT="0" distB="0" distL="114300" distR="114300" simplePos="0" relativeHeight="251668480" behindDoc="0" locked="0" layoutInCell="1" allowOverlap="1" wp14:anchorId="60CDFE21" wp14:editId="599B1F50">
+            <wp:simplePos x="0" y="0"/>
+            <wp:positionH relativeFrom="column">
+              <wp:posOffset>4805680</wp:posOffset>
+            </wp:positionH>
+            <wp:positionV relativeFrom="paragraph">
+              <wp:posOffset>144145</wp:posOffset>
+            </wp:positionV>
+            <wp:extent cx="790575" cy="790575"/>
+            <wp:effectExtent l="0" t="0" r="9525" b="9525"/>
+            <wp:wrapSquare wrapText="bothSides"/>
+            <wp:docPr id="6" name="Obrázek 6" descr="Výsledek obrázku pro clipart OK"/>
+            <wp:cNvGraphicFramePr>
+              <a:graphicFrameLocks xmlns:a="http://schemas.openxmlformats.org/drawingml/2006/main" noChangeAspect="1"/>
+            </wp:cNvGraphicFramePr>
+            <a:graphic xmlns:a="http://schemas.openxmlformats.org/drawingml/2006/main">
+              <a:graphicData uri="http://schemas.openxmlformats.org/drawingml/2006/picture">
+                <pic:pic xmlns:pic="http://schemas.openxmlformats.org/drawingml/2006/picture">
+                  <pic:nvPicPr>
+                    <pic:cNvPr id="0" name="Picture 1" descr="Výsledek obrázku pro clipart OK"/>
+                    <pic:cNvPicPr>
+                      <a:picLocks noChangeAspect="1" noChangeArrowheads="1"/>
+                    </pic:cNvPicPr>
+                  </pic:nvPicPr>
+                  <pic:blipFill>
+                    <a:blip r:embed="rId8" cstate="print">
+                      <a:extLst>
+                        <a:ext uri="{28A0092B-C50C-407E-A947-70E740481C1C}">
+                          <a14:useLocalDpi xmlns:a14="http://schemas.microsoft.com/office/drawing/2010/main" val="0"/>
+                        </a:ext>
+                      </a:extLst>
+                    </a:blip>
+                    <a:srcRect/>
+                    <a:stretch>
+                      <a:fillRect/>
+                    </a:stretch>
+                  </pic:blipFill>
+                  <pic:spPr bwMode="auto">
+                    <a:xfrm>
+                      <a:off x="0" y="0"/>
+                      <a:ext cx="790575" cy="790575"/>
+                    </a:xfrm>
+                    <a:prstGeom prst="rect">
+                      <a:avLst/>
+                    </a:prstGeom>
+                    <a:noFill/>
+                    <a:ln>
+                      <a:noFill/>
+                    </a:ln>
+                  </pic:spPr>
+                </pic:pic>
+              </a:graphicData>
+            </a:graphic>
+            <wp14:sizeRelH relativeFrom="page">
+              <wp14:pctWidth>0</wp14:pctWidth>
+            </wp14:sizeRelH>
+            <wp14:sizeRelV relativeFrom="page">
+              <wp14:pctHeight>0</wp14:pctHeight>
+            </wp14:sizeRelV>
+          </wp:anchor>
+        </w:drawing>
+      </w:r>
+    </w:p>
+    <w:p>
+      <w:pPr>
+        <w:pStyle w:val="Odstavecseseznamem"/>
+        <w:ind w:left="0"/>
+        <w:rPr>
+          <w:color w:val="00B050"/>
+        </w:rPr>
+      </w:pPr>
+      <w:r>
+        <w:rPr>
+          <w:b/>
+          <w:color w:val="00B050"/>
+        </w:rPr>
+        <w:t>+</w:t>
+      </w:r>
+      <w:r>
+        <w:rPr>
+          <w:color w:val="00B050"/>
+        </w:rPr>
+        <w:t xml:space="preserve"> </w:t>
+      </w:r>
+      <w:r>
+        <w:rPr>
+          <w:color w:val="00B050"/>
+        </w:rPr>
+        <w:t>slunečníky a lehátka na pláži v ceně pobytu</w:t>
+      </w:r>
+      <w:r>
+        <w:rPr>
+          <w:color w:val="00B050"/>
+        </w:rPr>
+        <w:t xml:space="preserve"> (pro </w:t>
+      </w:r>
+      <w:proofErr w:type="spellStart"/>
+      <w:r>
+        <w:rPr>
+          <w:color w:val="00B050"/>
+        </w:rPr>
+        <w:t>all-inclusive</w:t>
+      </w:r>
+      <w:proofErr w:type="spellEnd"/>
+      <w:r>
+        <w:rPr>
+          <w:color w:val="00B050"/>
+        </w:rPr>
+        <w:t>)</w:t>
+      </w:r>
+    </w:p>
+    <w:p>
+      <w:pPr>
+        <w:pStyle w:val="Odstavecseseznamem"/>
+        <w:ind w:left="0"/>
+        <w:rPr>
+          <w:color w:val="00B050"/>
+        </w:rPr>
+      </w:pPr>
+      <w:r>
+        <w:rPr>
+          <w:b/>
+          <w:color w:val="00B050"/>
+        </w:rPr>
+        <w:t>+</w:t>
+      </w:r>
+      <w:r>
+        <w:rPr>
+          <w:color w:val="00B050"/>
+        </w:rPr>
+        <w:t xml:space="preserve"> dle recenzí super strava a </w:t>
+      </w:r>
+      <w:proofErr w:type="gramStart"/>
+      <w:r>
+        <w:rPr>
+          <w:color w:val="00B050"/>
+        </w:rPr>
+        <w:t>ubytování</w:t>
+      </w:r>
+      <w:r>
+        <w:rPr>
+          <w:color w:val="00B050"/>
+        </w:rPr>
+        <w:t xml:space="preserve">  (</w:t>
+      </w:r>
+      <w:hyperlink r:id="rId18" w:history="1">
+        <w:r>
+          <w:rPr>
+            <w:rStyle w:val="Hypertextovodkaz"/>
+          </w:rPr>
+          <w:t>https</w:t>
+        </w:r>
+        <w:proofErr w:type="gramEnd"/>
+        <w:r>
+          <w:rPr>
+            <w:rStyle w:val="Hypertextovodkaz"/>
+          </w:rPr>
+          <w:t>://hotel.invia.cz/bulharsko/pomorie/sunset-resort/</w:t>
+        </w:r>
+      </w:hyperlink>
+      <w:r>
+        <w:rPr>
+          <w:color w:val="00B050"/>
+        </w:rPr>
+        <w:t>)</w:t>
+      </w:r>
+    </w:p>
+    <w:p>
+      <w:pPr>
+        <w:pStyle w:val="Odstavecseseznamem"/>
+        <w:ind w:left="0"/>
+        <w:rPr>
+          <w:color w:val="00B050"/>
+        </w:rPr>
+      </w:pPr>
+      <w:r>
+        <w:rPr>
+          <w:b/>
+          <w:color w:val="00B050"/>
+        </w:rPr>
+        <w:t>+</w:t>
+      </w:r>
+      <w:r>
+        <w:rPr>
+          <w:color w:val="00B050"/>
+        </w:rPr>
+        <w:t xml:space="preserve"> kousek od Burgasu – je kam jít…</w:t>
+      </w:r>
+    </w:p>
+    <w:p>
+      <w:pPr>
+        <w:pStyle w:val="Odstavecseseznamem"/>
+        <w:ind w:left="0"/>
+        <w:rPr>
+          <w:color w:val="00B050"/>
+        </w:rPr>
+      </w:pPr>
+    </w:p>
+    <w:p>
+      <w:pPr>
+        <w:pStyle w:val="Odstavecseseznamem"/>
+        <w:ind w:left="0"/>
+        <w:rPr>
+          <w:rStyle w:val="Hypertextovodkaz"/>
+        </w:rPr>
+      </w:pPr>
     </w:p>
     <w:sectPr>
       <w:pgSz w:w="11906" w:h="16838"/>
@@ -1741,6 +2920,28 @@
       <w:szCs w:val="26"/>
     </w:rPr>
   </w:style>
+  <w:style w:type="paragraph" w:styleId="Nadpis3">
+    <w:name w:val="heading 3"/>
+    <w:basedOn w:val="Normln"/>
+    <w:next w:val="Normln"/>
+    <w:link w:val="Nadpis3Char"/>
+    <w:uiPriority w:val="9"/>
+    <w:unhideWhenUsed/>
+    <w:qFormat/>
+    <w:rsid w:val="008B6903"/>
+    <w:pPr>
+      <w:keepNext/>
+      <w:keepLines/>
+      <w:spacing w:before="200" w:after="0"/>
+      <w:outlineLvl w:val="2"/>
+    </w:pPr>
+    <w:rPr>
+      <w:rFonts w:asciiTheme="majorHAnsi" w:eastAsiaTheme="majorEastAsia" w:hAnsiTheme="majorHAnsi" w:cstheme="majorBidi"/>
+      <w:b/>
+      <w:bCs/>
+      <w:color w:val="4F81BD" w:themeColor="accent1"/>
+    </w:rPr>
+  </w:style>
   <w:style w:type="character" w:default="1" w:styleId="Standardnpsmoodstavce">
     <w:name w:val="Default Paragraph Font"/>
     <w:uiPriority w:val="1"/>
@@ -1885,6 +3086,19 @@
       <w:rFonts w:ascii="Tahoma" w:hAnsi="Tahoma" w:cs="Tahoma"/>
       <w:sz w:val="16"/>
       <w:szCs w:val="16"/>
+    </w:rPr>
+  </w:style>
+  <w:style w:type="character" w:customStyle="1" w:styleId="Nadpis3Char">
+    <w:name w:val="Nadpis 3 Char"/>
+    <w:basedOn w:val="Standardnpsmoodstavce"/>
+    <w:link w:val="Nadpis3"/>
+    <w:uiPriority w:val="9"/>
+    <w:rsid w:val="008B6903"/>
+    <w:rPr>
+      <w:rFonts w:asciiTheme="majorHAnsi" w:eastAsiaTheme="majorEastAsia" w:hAnsiTheme="majorHAnsi" w:cstheme="majorBidi"/>
+      <w:b/>
+      <w:bCs/>
+      <w:color w:val="4F81BD" w:themeColor="accent1"/>
     </w:rPr>
   </w:style>
 </w:styles>
@@ -2095,6 +3309,28 @@
       <w:szCs w:val="26"/>
     </w:rPr>
   </w:style>
+  <w:style w:type="paragraph" w:styleId="Nadpis3">
+    <w:name w:val="heading 3"/>
+    <w:basedOn w:val="Normln"/>
+    <w:next w:val="Normln"/>
+    <w:link w:val="Nadpis3Char"/>
+    <w:uiPriority w:val="9"/>
+    <w:unhideWhenUsed/>
+    <w:qFormat/>
+    <w:rsid w:val="008B6903"/>
+    <w:pPr>
+      <w:keepNext/>
+      <w:keepLines/>
+      <w:spacing w:before="200" w:after="0"/>
+      <w:outlineLvl w:val="2"/>
+    </w:pPr>
+    <w:rPr>
+      <w:rFonts w:asciiTheme="majorHAnsi" w:eastAsiaTheme="majorEastAsia" w:hAnsiTheme="majorHAnsi" w:cstheme="majorBidi"/>
+      <w:b/>
+      <w:bCs/>
+      <w:color w:val="4F81BD" w:themeColor="accent1"/>
+    </w:rPr>
+  </w:style>
   <w:style w:type="character" w:default="1" w:styleId="Standardnpsmoodstavce">
     <w:name w:val="Default Paragraph Font"/>
     <w:uiPriority w:val="1"/>
@@ -2239,6 +3475,19 @@
       <w:rFonts w:ascii="Tahoma" w:hAnsi="Tahoma" w:cs="Tahoma"/>
       <w:sz w:val="16"/>
       <w:szCs w:val="16"/>
+    </w:rPr>
+  </w:style>
+  <w:style w:type="character" w:customStyle="1" w:styleId="Nadpis3Char">
+    <w:name w:val="Nadpis 3 Char"/>
+    <w:basedOn w:val="Standardnpsmoodstavce"/>
+    <w:link w:val="Nadpis3"/>
+    <w:uiPriority w:val="9"/>
+    <w:rsid w:val="008B6903"/>
+    <w:rPr>
+      <w:rFonts w:asciiTheme="majorHAnsi" w:eastAsiaTheme="majorEastAsia" w:hAnsiTheme="majorHAnsi" w:cstheme="majorBidi"/>
+      <w:b/>
+      <w:bCs/>
+      <w:color w:val="4F81BD" w:themeColor="accent1"/>
     </w:rPr>
   </w:style>
 </w:styles>

</xml_diff>

<commit_message>
Materialy k Vanocum pridany.. Nejdulezitejsi je poukaz pod stromecek, dale pak dokumenty na DVD.
</commit_message>
<xml_diff>
--- a/Dovolená pro rodiče.docx
+++ b/Dovolená pro rodiče.docx
@@ -1283,7 +1283,7 @@
           <w:lang w:eastAsia="cs-CZ"/>
         </w:rPr>
         <w:drawing>
-          <wp:anchor distT="0" distB="0" distL="114300" distR="114300" simplePos="0" relativeHeight="251666432" behindDoc="0" locked="0" layoutInCell="1" allowOverlap="1" wp14:anchorId="16AD996A" wp14:editId="1CE3278A">
+          <wp:anchor distT="0" distB="0" distL="114300" distR="114300" simplePos="0" relativeHeight="251666432" behindDoc="0" locked="0" layoutInCell="1" allowOverlap="1" wp14:anchorId="6D81999C" wp14:editId="1FEEE2B2">
             <wp:simplePos x="0" y="0"/>
             <wp:positionH relativeFrom="column">
               <wp:posOffset>4691380</wp:posOffset>
@@ -1349,6 +1349,7 @@
         <w:r>
           <w:rPr>
             <w:rStyle w:val="Hypertextovodkaz"/>
+            <w:highlight w:val="green"/>
           </w:rPr>
           <w:t>https://www.alexandria.cz/hotel/7591-mpm-arsena</w:t>
         </w:r>
@@ -1447,8 +1448,6 @@
         </w:rPr>
         <w:t xml:space="preserve"> </w:t>
       </w:r>
-      <w:bookmarkStart w:id="0" w:name="_GoBack"/>
-      <w:bookmarkEnd w:id="0"/>
     </w:p>
     <w:p>
       <w:pPr>
@@ -1599,6 +1598,7 @@
       <w:r>
         <w:rPr>
           <w:rStyle w:val="Hypertextovodkaz"/>
+          <w:highlight w:val="green"/>
         </w:rPr>
         <w:t>https://www.eximtours.cz/bulharsko-burgas-sunset-resort-l19-14-6-2019-21-6-2019-260530075</w:t>
       </w:r>
@@ -1824,6 +1824,8 @@
           <w:rStyle w:val="Hypertextovodkaz"/>
         </w:rPr>
       </w:pPr>
+      <w:bookmarkStart w:id="0" w:name="_GoBack"/>
+      <w:bookmarkEnd w:id="0"/>
     </w:p>
     <w:sectPr>
       <w:pgSz w:w="11906" w:h="16838"/>

</xml_diff>